<commit_message>
Fixed M2DocHTMLParser and HtmlSerializer style modifiers uses.
</commit_message>
<xml_diff>
--- a/tests/org.obeonetwork.m2doc.html.tests/resources/html/h/h-expected-generation.docx
+++ b/tests/org.obeonetwork.m2doc.html.tests/resources/html/h/h-expected-generation.docx
@@ -28,6 +28,9 @@
       <w:bookmarkEnd w:id="0"/>
       <w:r>
         <w:rPr>
+          <w:b w:val="true"/>
+          <w:i w:val="false"/>
+          <w:strike w:val="false"/>
           <w:sz w:val="48"/>
         </w:rPr>
         <w:t>Some text</w:t>
@@ -41,6 +44,9 @@
       <w:bookmarkEnd w:id="0"/>
       <w:r>
         <w:rPr>
+          <w:b w:val="true"/>
+          <w:i w:val="false"/>
+          <w:strike w:val="false"/>
           <w:sz w:val="48"/>
         </w:rPr>
         <w:t>Some text</w:t>
@@ -54,6 +60,9 @@
       <w:bookmarkEnd w:id="0"/>
       <w:r>
         <w:rPr>
+          <w:b w:val="true"/>
+          <w:i w:val="false"/>
+          <w:strike w:val="false"/>
           <w:sz w:val="48"/>
         </w:rPr>
         <w:t>Some text</w:t>
@@ -67,6 +76,9 @@
       <w:bookmarkEnd w:id="0"/>
       <w:r>
         <w:rPr>
+          <w:b w:val="true"/>
+          <w:i w:val="false"/>
+          <w:strike w:val="false"/>
           <w:sz w:val="48"/>
         </w:rPr>
         <w:t>Some text</w:t>
@@ -80,6 +92,9 @@
       <w:bookmarkEnd w:id="0"/>
       <w:r>
         <w:rPr>
+          <w:b w:val="true"/>
+          <w:i w:val="false"/>
+          <w:strike w:val="false"/>
           <w:sz w:val="48"/>
         </w:rPr>
         <w:t>Some text</w:t>
@@ -90,6 +105,9 @@
       <w:bookmarkEnd w:id="0"/>
       <w:r>
         <w:rPr>
+          <w:b w:val="true"/>
+          <w:i w:val="false"/>
+          <w:strike w:val="false"/>
           <w:sz w:val="36"/>
         </w:rPr>
         <w:t>Some text</w:t>
@@ -103,6 +121,9 @@
       <w:bookmarkEnd w:id="0"/>
       <w:r>
         <w:rPr>
+          <w:b w:val="true"/>
+          <w:i w:val="false"/>
+          <w:strike w:val="false"/>
           <w:sz w:val="36"/>
         </w:rPr>
         <w:t>Some text</w:t>
@@ -116,6 +137,9 @@
       <w:bookmarkEnd w:id="0"/>
       <w:r>
         <w:rPr>
+          <w:b w:val="true"/>
+          <w:i w:val="false"/>
+          <w:strike w:val="false"/>
           <w:sz w:val="36"/>
         </w:rPr>
         <w:t>Some text</w:t>
@@ -129,6 +153,9 @@
       <w:bookmarkEnd w:id="0"/>
       <w:r>
         <w:rPr>
+          <w:b w:val="true"/>
+          <w:i w:val="false"/>
+          <w:strike w:val="false"/>
           <w:sz w:val="36"/>
         </w:rPr>
         <w:t>Some text</w:t>
@@ -142,6 +169,9 @@
       <w:bookmarkEnd w:id="0"/>
       <w:r>
         <w:rPr>
+          <w:b w:val="true"/>
+          <w:i w:val="false"/>
+          <w:strike w:val="false"/>
           <w:sz w:val="36"/>
         </w:rPr>
         <w:t>Some text</w:t>
@@ -152,6 +182,9 @@
       <w:bookmarkEnd w:id="0"/>
       <w:r>
         <w:rPr>
+          <w:b w:val="true"/>
+          <w:i w:val="false"/>
+          <w:strike w:val="false"/>
           <w:sz w:val="28"/>
         </w:rPr>
         <w:t>Some text</w:t>
@@ -165,6 +198,9 @@
       <w:bookmarkEnd w:id="0"/>
       <w:r>
         <w:rPr>
+          <w:b w:val="true"/>
+          <w:i w:val="false"/>
+          <w:strike w:val="false"/>
           <w:sz w:val="28"/>
         </w:rPr>
         <w:t>Some text</w:t>
@@ -178,6 +214,9 @@
       <w:bookmarkEnd w:id="0"/>
       <w:r>
         <w:rPr>
+          <w:b w:val="true"/>
+          <w:i w:val="false"/>
+          <w:strike w:val="false"/>
           <w:sz w:val="28"/>
         </w:rPr>
         <w:t>Some text</w:t>
@@ -191,6 +230,9 @@
       <w:bookmarkEnd w:id="0"/>
       <w:r>
         <w:rPr>
+          <w:b w:val="true"/>
+          <w:i w:val="false"/>
+          <w:strike w:val="false"/>
           <w:sz w:val="28"/>
         </w:rPr>
         <w:t>Some text</w:t>
@@ -204,6 +246,9 @@
       <w:bookmarkEnd w:id="0"/>
       <w:r>
         <w:rPr>
+          <w:b w:val="true"/>
+          <w:i w:val="false"/>
+          <w:strike w:val="false"/>
           <w:sz w:val="28"/>
         </w:rPr>
         <w:t>Some text</w:t>
@@ -214,6 +259,9 @@
       <w:bookmarkEnd w:id="0"/>
       <w:r>
         <w:rPr>
+          <w:b w:val="true"/>
+          <w:i w:val="false"/>
+          <w:strike w:val="false"/>
           <w:sz w:val="24"/>
         </w:rPr>
         <w:t>Some text</w:t>
@@ -227,6 +275,9 @@
       <w:bookmarkEnd w:id="0"/>
       <w:r>
         <w:rPr>
+          <w:b w:val="true"/>
+          <w:i w:val="false"/>
+          <w:strike w:val="false"/>
           <w:sz w:val="24"/>
         </w:rPr>
         <w:t>Some text</w:t>
@@ -240,6 +291,9 @@
       <w:bookmarkEnd w:id="0"/>
       <w:r>
         <w:rPr>
+          <w:b w:val="true"/>
+          <w:i w:val="false"/>
+          <w:strike w:val="false"/>
           <w:sz w:val="24"/>
         </w:rPr>
         <w:t>Some text</w:t>
@@ -253,6 +307,9 @@
       <w:bookmarkEnd w:id="0"/>
       <w:r>
         <w:rPr>
+          <w:b w:val="true"/>
+          <w:i w:val="false"/>
+          <w:strike w:val="false"/>
           <w:sz w:val="24"/>
         </w:rPr>
         <w:t>Some text</w:t>
@@ -266,6 +323,9 @@
       <w:bookmarkEnd w:id="0"/>
       <w:r>
         <w:rPr>
+          <w:b w:val="true"/>
+          <w:i w:val="false"/>
+          <w:strike w:val="false"/>
           <w:sz w:val="24"/>
         </w:rPr>
         <w:t>Some text</w:t>
@@ -276,6 +336,9 @@
       <w:bookmarkEnd w:id="0"/>
       <w:r>
         <w:rPr>
+          <w:b w:val="true"/>
+          <w:i w:val="false"/>
+          <w:strike w:val="false"/>
           <w:sz w:val="20"/>
         </w:rPr>
         <w:t>Some text</w:t>
@@ -289,6 +352,9 @@
       <w:bookmarkEnd w:id="0"/>
       <w:r>
         <w:rPr>
+          <w:b w:val="true"/>
+          <w:i w:val="false"/>
+          <w:strike w:val="false"/>
           <w:sz w:val="20"/>
         </w:rPr>
         <w:t>Some text</w:t>
@@ -302,6 +368,9 @@
       <w:bookmarkEnd w:id="0"/>
       <w:r>
         <w:rPr>
+          <w:b w:val="true"/>
+          <w:i w:val="false"/>
+          <w:strike w:val="false"/>
           <w:sz w:val="20"/>
         </w:rPr>
         <w:t>Some text</w:t>
@@ -315,6 +384,9 @@
       <w:bookmarkEnd w:id="0"/>
       <w:r>
         <w:rPr>
+          <w:b w:val="true"/>
+          <w:i w:val="false"/>
+          <w:strike w:val="false"/>
           <w:sz w:val="20"/>
         </w:rPr>
         <w:t>Some text</w:t>
@@ -328,6 +400,9 @@
       <w:bookmarkEnd w:id="0"/>
       <w:r>
         <w:rPr>
+          <w:b w:val="true"/>
+          <w:i w:val="false"/>
+          <w:strike w:val="false"/>
           <w:sz w:val="20"/>
         </w:rPr>
         <w:t>Some text</w:t>
@@ -338,6 +413,9 @@
       <w:bookmarkEnd w:id="0"/>
       <w:r>
         <w:rPr>
+          <w:b w:val="true"/>
+          <w:i w:val="false"/>
+          <w:strike w:val="false"/>
           <w:sz w:val="16"/>
         </w:rPr>
         <w:t>Some text</w:t>
@@ -351,6 +429,9 @@
       <w:bookmarkEnd w:id="0"/>
       <w:r>
         <w:rPr>
+          <w:b w:val="true"/>
+          <w:i w:val="false"/>
+          <w:strike w:val="false"/>
           <w:sz w:val="16"/>
         </w:rPr>
         <w:t>Some text</w:t>
@@ -364,6 +445,9 @@
       <w:bookmarkEnd w:id="0"/>
       <w:r>
         <w:rPr>
+          <w:b w:val="true"/>
+          <w:i w:val="false"/>
+          <w:strike w:val="false"/>
           <w:sz w:val="16"/>
         </w:rPr>
         <w:t>Some text</w:t>
@@ -377,6 +461,9 @@
       <w:bookmarkEnd w:id="0"/>
       <w:r>
         <w:rPr>
+          <w:b w:val="true"/>
+          <w:i w:val="false"/>
+          <w:strike w:val="false"/>
           <w:sz w:val="16"/>
         </w:rPr>
         <w:t>Some text</w:t>
@@ -390,6 +477,9 @@
       <w:bookmarkEnd w:id="0"/>
       <w:r>
         <w:rPr>
+          <w:b w:val="true"/>
+          <w:i w:val="false"/>
+          <w:strike w:val="false"/>
           <w:sz w:val="16"/>
         </w:rPr>
         <w:t>Some text</w:t>

</xml_diff>